<commit_message>
trying to get the blurb corresponding to label to populate on docx
</commit_message>
<xml_diff>
--- a/docassemble/Pets/data/templates/pets.docx
+++ b/docassemble/Pets/data/templates/pets.docx
@@ -1,6 +1,6 @@
 
 <file path=word/document.xml><?xml version="1.0" encoding="utf-8"?>
-<w:document xmlns:wpc="http://schemas.microsoft.com/office/word/2010/wordprocessingCanvas" xmlns:cx="http://schemas.microsoft.com/office/drawing/2014/chartex" xmlns:cx1="http://schemas.microsoft.com/office/drawing/2015/9/8/chartex" xmlns:cx2="http://schemas.microsoft.com/office/drawing/2015/10/21/chartex" xmlns:cx3="http://schemas.microsoft.com/office/drawing/2016/5/9/chartex" xmlns:cx4="http://schemas.microsoft.com/office/drawing/2016/5/10/chartex" xmlns:cx5="http://schemas.microsoft.com/office/drawing/2016/5/11/chartex" xmlns:cx6="http://schemas.microsoft.com/office/drawing/2016/5/12/chartex" xmlns:cx7="http://schemas.microsoft.com/office/drawing/2016/5/13/chartex" xmlns:cx8="http://schemas.microsoft.com/office/drawing/2016/5/14/chartex" xmlns:mc="http://schemas.openxmlformats.org/markup-compatibility/2006" xmlns:aink="http://schemas.microsoft.com/office/drawing/2016/ink" xmlns:am3d="http://schemas.microsoft.com/office/drawing/2017/model3d" xmlns:o="urn:schemas-microsoft-com:office:office" xmlns:r="http://schemas.openxmlformats.org/officeDocument/2006/relationships" xmlns:m="http://schemas.openxmlformats.org/officeDocument/2006/math" xmlns:v="urn:schemas-microsoft-com:vml" xmlns:wp14="http://schemas.microsoft.com/office/word/2010/wordprocessingDrawing" xmlns:wp="http://schemas.openxmlformats.org/drawingml/2006/wordprocessingDrawing" xmlns:w10="urn:schemas-microsoft-com:office:word" xmlns:w="http://schemas.openxmlformats.org/wordprocessingml/2006/main" xmlns:w14="http://schemas.microsoft.com/office/word/2010/wordml" xmlns:w15="http://schemas.microsoft.com/office/word/2012/wordml" xmlns:w16cid="http://schemas.microsoft.com/office/word/2016/wordml/cid" xmlns:w16se="http://schemas.microsoft.com/office/word/2015/wordml/symex" xmlns:wpg="http://schemas.microsoft.com/office/word/2010/wordprocessingGroup" xmlns:wpi="http://schemas.microsoft.com/office/word/2010/wordprocessingInk" xmlns:wne="http://schemas.microsoft.com/office/word/2006/wordml" xmlns:wps="http://schemas.microsoft.com/office/word/2010/wordprocessingShape" mc:Ignorable="w14 w15 w16se w16cid wp14">
+<w:document xmlns:wpc="http://schemas.microsoft.com/office/word/2010/wordprocessingCanvas" xmlns:cx="http://schemas.microsoft.com/office/drawing/2014/chartex" xmlns:cx1="http://schemas.microsoft.com/office/drawing/2015/9/8/chartex" xmlns:cx2="http://schemas.microsoft.com/office/drawing/2015/10/21/chartex" xmlns:cx3="http://schemas.microsoft.com/office/drawing/2016/5/9/chartex" xmlns:cx4="http://schemas.microsoft.com/office/drawing/2016/5/10/chartex" xmlns:cx5="http://schemas.microsoft.com/office/drawing/2016/5/11/chartex" xmlns:cx6="http://schemas.microsoft.com/office/drawing/2016/5/12/chartex" xmlns:cx7="http://schemas.microsoft.com/office/drawing/2016/5/13/chartex" xmlns:cx8="http://schemas.microsoft.com/office/drawing/2016/5/14/chartex" xmlns:mc="http://schemas.openxmlformats.org/markup-compatibility/2006" xmlns:aink="http://schemas.microsoft.com/office/drawing/2016/ink" xmlns:am3d="http://schemas.microsoft.com/office/drawing/2017/model3d" xmlns:o="urn:schemas-microsoft-com:office:office" xmlns:oel="http://schemas.microsoft.com/office/2019/extlst" xmlns:r="http://schemas.openxmlformats.org/officeDocument/2006/relationships" xmlns:m="http://schemas.openxmlformats.org/officeDocument/2006/math" xmlns:v="urn:schemas-microsoft-com:vml" xmlns:wp14="http://schemas.microsoft.com/office/word/2010/wordprocessingDrawing" xmlns:wp="http://schemas.openxmlformats.org/drawingml/2006/wordprocessingDrawing" xmlns:w10="urn:schemas-microsoft-com:office:word" xmlns:w="http://schemas.openxmlformats.org/wordprocessingml/2006/main" xmlns:w14="http://schemas.microsoft.com/office/word/2010/wordml" xmlns:w15="http://schemas.microsoft.com/office/word/2012/wordml" xmlns:w16cex="http://schemas.microsoft.com/office/word/2018/wordml/cex" xmlns:w16cid="http://schemas.microsoft.com/office/word/2016/wordml/cid" xmlns:w16="http://schemas.microsoft.com/office/word/2018/wordml" xmlns:w16sdtdh="http://schemas.microsoft.com/office/word/2020/wordml/sdtdatahash" xmlns:w16se="http://schemas.microsoft.com/office/word/2015/wordml/symex" xmlns:wpg="http://schemas.microsoft.com/office/word/2010/wordprocessingGroup" xmlns:wpi="http://schemas.microsoft.com/office/word/2010/wordprocessingInk" xmlns:wne="http://schemas.microsoft.com/office/word/2006/wordml" xmlns:wps="http://schemas.microsoft.com/office/word/2010/wordprocessingShape" mc:Ignorable="w14 w15 w16se w16cid w16 w16cex w16sdtdh wp14">
   <w:body>
     <w:p>
       <w:pPr>
@@ -58,11 +58,7 @@
         </w:rPr>
       </w:pPr>
       <w:r>
-        <w:t xml:space="preserve">The first pet is a </w:t>
-      </w:r>
-      <w:proofErr w:type="gramStart"/>
-      <w:r>
-        <w:t>{{</w:t>
+        <w:t>The pet is a {{</w:t>
       </w:r>
       <w:r>
         <w:rPr>
@@ -74,7 +70,6 @@
       <w:r>
         <w:t>pet</w:t>
       </w:r>
-      <w:proofErr w:type="gramEnd"/>
       <w:r>
         <w:t>[</w:t>
       </w:r>
@@ -94,16 +89,11 @@
         <w:t xml:space="preserve"> </w:t>
       </w:r>
       <w:r>
-        <w:t xml:space="preserve">}}. </w:t>
-      </w:r>
-      <w:proofErr w:type="gramStart"/>
-      <w:r>
-        <w:t xml:space="preserve">{{ </w:t>
+        <w:t xml:space="preserve">}}. {{ </w:t>
       </w:r>
       <w:r>
         <w:t>p</w:t>
       </w:r>
-      <w:proofErr w:type="gramEnd"/>
       <w:r>
         <w:t xml:space="preserve"> }} is a {{ </w:t>
       </w:r>
@@ -114,16 +104,11 @@
         <w:t>[p]</w:t>
       </w:r>
       <w:r>
-        <w:t xml:space="preserve">.breed }}. </w:t>
-      </w:r>
-      <w:proofErr w:type="gramStart"/>
-      <w:r>
-        <w:t xml:space="preserve">{{ </w:t>
+        <w:t xml:space="preserve">.breed }}. {{ </w:t>
       </w:r>
       <w:r>
         <w:t>p</w:t>
       </w:r>
-      <w:proofErr w:type="gramEnd"/>
       <w:r>
         <w:t xml:space="preserve"> </w:t>
       </w:r>
@@ -149,7 +134,7 @@
         <w:t xml:space="preserve"> for </w:t>
       </w:r>
       <w:r>
-        <w:t>label</w:t>
+        <w:t>blurb</w:t>
       </w:r>
       <w:r>
         <w:t xml:space="preserve"> in </w:t>
@@ -158,26 +143,10 @@
         <w:t>pet</w:t>
       </w:r>
       <w:r>
-        <w:t>[p</w:t>
-      </w:r>
-      <w:proofErr w:type="gramStart"/>
-      <w:r>
-        <w:t>].</w:t>
-      </w:r>
-      <w:proofErr w:type="spellStart"/>
-      <w:r>
-        <w:t>labels</w:t>
-      </w:r>
-      <w:proofErr w:type="gramEnd"/>
-      <w:r>
-        <w:t>.true_values</w:t>
-      </w:r>
-      <w:proofErr w:type="spellEnd"/>
-      <w:r>
-        <w:t>()</w:t>
-      </w:r>
-      <w:r>
-        <w:t xml:space="preserve"> </w:t>
+        <w:t>[p].</w:t>
+      </w:r>
+      <w:r>
+        <w:t xml:space="preserve">blurbs </w:t>
       </w:r>
       <w:r>
         <w:t>%}</w:t>
@@ -191,14 +160,12 @@
           <w:numId w:val="4"/>
         </w:numPr>
       </w:pPr>
-      <w:proofErr w:type="gramStart"/>
       <w:r>
         <w:t xml:space="preserve">{{ </w:t>
       </w:r>
       <w:r>
-        <w:t>label</w:t>
-      </w:r>
-      <w:proofErr w:type="gramEnd"/>
+        <w:t>blurb</w:t>
+      </w:r>
       <w:r>
         <w:t xml:space="preserve"> </w:t>
       </w:r>
@@ -220,8 +187,6 @@
       <w:r>
         <w:t>p</w:t>
       </w:r>
-      <w:bookmarkStart w:id="0" w:name="_GoBack"/>
-      <w:bookmarkEnd w:id="0"/>
       <w:r>
         <w:t xml:space="preserve"> </w:t>
       </w:r>
@@ -283,7 +248,7 @@
 </file>
 
 <file path=word/numbering.xml><?xml version="1.0" encoding="utf-8"?>
-<w:numbering xmlns:wpc="http://schemas.microsoft.com/office/word/2010/wordprocessingCanvas" xmlns:cx="http://schemas.microsoft.com/office/drawing/2014/chartex" xmlns:cx1="http://schemas.microsoft.com/office/drawing/2015/9/8/chartex" xmlns:cx2="http://schemas.microsoft.com/office/drawing/2015/10/21/chartex" xmlns:cx3="http://schemas.microsoft.com/office/drawing/2016/5/9/chartex" xmlns:cx4="http://schemas.microsoft.com/office/drawing/2016/5/10/chartex" xmlns:cx5="http://schemas.microsoft.com/office/drawing/2016/5/11/chartex" xmlns:cx6="http://schemas.microsoft.com/office/drawing/2016/5/12/chartex" xmlns:cx7="http://schemas.microsoft.com/office/drawing/2016/5/13/chartex" xmlns:cx8="http://schemas.microsoft.com/office/drawing/2016/5/14/chartex" xmlns:mc="http://schemas.openxmlformats.org/markup-compatibility/2006" xmlns:aink="http://schemas.microsoft.com/office/drawing/2016/ink" xmlns:am3d="http://schemas.microsoft.com/office/drawing/2017/model3d" xmlns:o="urn:schemas-microsoft-com:office:office" xmlns:r="http://schemas.openxmlformats.org/officeDocument/2006/relationships" xmlns:m="http://schemas.openxmlformats.org/officeDocument/2006/math" xmlns:v="urn:schemas-microsoft-com:vml" xmlns:wp14="http://schemas.microsoft.com/office/word/2010/wordprocessingDrawing" xmlns:wp="http://schemas.openxmlformats.org/drawingml/2006/wordprocessingDrawing" xmlns:w10="urn:schemas-microsoft-com:office:word" xmlns:w="http://schemas.openxmlformats.org/wordprocessingml/2006/main" xmlns:w14="http://schemas.microsoft.com/office/word/2010/wordml" xmlns:w15="http://schemas.microsoft.com/office/word/2012/wordml" xmlns:w16cid="http://schemas.microsoft.com/office/word/2016/wordml/cid" xmlns:w16se="http://schemas.microsoft.com/office/word/2015/wordml/symex" xmlns:wpg="http://schemas.microsoft.com/office/word/2010/wordprocessingGroup" xmlns:wpi="http://schemas.microsoft.com/office/word/2010/wordprocessingInk" xmlns:wne="http://schemas.microsoft.com/office/word/2006/wordml" xmlns:wps="http://schemas.microsoft.com/office/word/2010/wordprocessingShape" mc:Ignorable="w14 w15 w16se w16cid wp14">
+<w:numbering xmlns:wpc="http://schemas.microsoft.com/office/word/2010/wordprocessingCanvas" xmlns:cx="http://schemas.microsoft.com/office/drawing/2014/chartex" xmlns:cx1="http://schemas.microsoft.com/office/drawing/2015/9/8/chartex" xmlns:cx2="http://schemas.microsoft.com/office/drawing/2015/10/21/chartex" xmlns:cx3="http://schemas.microsoft.com/office/drawing/2016/5/9/chartex" xmlns:cx4="http://schemas.microsoft.com/office/drawing/2016/5/10/chartex" xmlns:cx5="http://schemas.microsoft.com/office/drawing/2016/5/11/chartex" xmlns:cx6="http://schemas.microsoft.com/office/drawing/2016/5/12/chartex" xmlns:cx7="http://schemas.microsoft.com/office/drawing/2016/5/13/chartex" xmlns:cx8="http://schemas.microsoft.com/office/drawing/2016/5/14/chartex" xmlns:mc="http://schemas.openxmlformats.org/markup-compatibility/2006" xmlns:aink="http://schemas.microsoft.com/office/drawing/2016/ink" xmlns:am3d="http://schemas.microsoft.com/office/drawing/2017/model3d" xmlns:o="urn:schemas-microsoft-com:office:office" xmlns:oel="http://schemas.microsoft.com/office/2019/extlst" xmlns:r="http://schemas.openxmlformats.org/officeDocument/2006/relationships" xmlns:m="http://schemas.openxmlformats.org/officeDocument/2006/math" xmlns:v="urn:schemas-microsoft-com:vml" xmlns:wp14="http://schemas.microsoft.com/office/word/2010/wordprocessingDrawing" xmlns:wp="http://schemas.openxmlformats.org/drawingml/2006/wordprocessingDrawing" xmlns:w10="urn:schemas-microsoft-com:office:word" xmlns:w="http://schemas.openxmlformats.org/wordprocessingml/2006/main" xmlns:w14="http://schemas.microsoft.com/office/word/2010/wordml" xmlns:w15="http://schemas.microsoft.com/office/word/2012/wordml" xmlns:w16cex="http://schemas.microsoft.com/office/word/2018/wordml/cex" xmlns:w16cid="http://schemas.microsoft.com/office/word/2016/wordml/cid" xmlns:w16="http://schemas.microsoft.com/office/word/2018/wordml" xmlns:w16sdtdh="http://schemas.microsoft.com/office/word/2020/wordml/sdtdatahash" xmlns:w16se="http://schemas.microsoft.com/office/word/2015/wordml/symex" xmlns:wpg="http://schemas.microsoft.com/office/word/2010/wordprocessingGroup" xmlns:wpi="http://schemas.microsoft.com/office/word/2010/wordprocessingInk" xmlns:wne="http://schemas.microsoft.com/office/word/2006/wordml" xmlns:wps="http://schemas.microsoft.com/office/word/2010/wordprocessingShape" mc:Ignorable="w14 w15 w16se w16cid w16 w16cex w16sdtdh wp14">
   <w:abstractNum w:abstractNumId="0" w15:restartNumberingAfterBreak="0">
     <w:nsid w:val="345314AD"/>
     <w:multiLevelType w:val="hybridMultilevel"/>
@@ -730,26 +695,26 @@
       </w:pPr>
     </w:lvl>
   </w:abstractNum>
-  <w:num w:numId="1">
+  <w:num w:numId="1" w16cid:durableId="780076897">
     <w:abstractNumId w:val="0"/>
   </w:num>
-  <w:num w:numId="2">
+  <w:num w:numId="2" w16cid:durableId="711543559">
     <w:abstractNumId w:val="1"/>
   </w:num>
-  <w:num w:numId="3">
+  <w:num w:numId="3" w16cid:durableId="1422989548">
     <w:abstractNumId w:val="4"/>
   </w:num>
-  <w:num w:numId="4">
+  <w:num w:numId="4" w16cid:durableId="389379432">
     <w:abstractNumId w:val="2"/>
   </w:num>
-  <w:num w:numId="5">
+  <w:num w:numId="5" w16cid:durableId="24671280">
     <w:abstractNumId w:val="3"/>
   </w:num>
 </w:numbering>
 </file>
 
 <file path=word/styles.xml><?xml version="1.0" encoding="utf-8"?>
-<w:styles xmlns:mc="http://schemas.openxmlformats.org/markup-compatibility/2006" xmlns:r="http://schemas.openxmlformats.org/officeDocument/2006/relationships" xmlns:w="http://schemas.openxmlformats.org/wordprocessingml/2006/main" xmlns:w14="http://schemas.microsoft.com/office/word/2010/wordml" xmlns:w15="http://schemas.microsoft.com/office/word/2012/wordml" xmlns:w16cid="http://schemas.microsoft.com/office/word/2016/wordml/cid" xmlns:w16se="http://schemas.microsoft.com/office/word/2015/wordml/symex" mc:Ignorable="w14 w15 w16se w16cid">
+<w:styles xmlns:mc="http://schemas.openxmlformats.org/markup-compatibility/2006" xmlns:r="http://schemas.openxmlformats.org/officeDocument/2006/relationships" xmlns:w="http://schemas.openxmlformats.org/wordprocessingml/2006/main" xmlns:w14="http://schemas.microsoft.com/office/word/2010/wordml" xmlns:w15="http://schemas.microsoft.com/office/word/2012/wordml" xmlns:w16cex="http://schemas.microsoft.com/office/word/2018/wordml/cex" xmlns:w16cid="http://schemas.microsoft.com/office/word/2016/wordml/cid" xmlns:w16="http://schemas.microsoft.com/office/word/2018/wordml" xmlns:w16sdtdh="http://schemas.microsoft.com/office/word/2020/wordml/sdtdatahash" xmlns:w16se="http://schemas.microsoft.com/office/word/2015/wordml/symex" mc:Ignorable="w14 w15 w16se w16cid w16 w16cex w16sdtdh">
   <w:docDefaults>
     <w:rPrDefault>
       <w:rPr>
@@ -761,7 +726,7 @@
     </w:rPrDefault>
     <w:pPrDefault/>
   </w:docDefaults>
-  <w:latentStyles w:defLockedState="0" w:defUIPriority="99" w:defSemiHidden="0" w:defUnhideWhenUsed="0" w:defQFormat="0" w:count="375">
+  <w:latentStyles w:defLockedState="0" w:defUIPriority="99" w:defSemiHidden="0" w:defUnhideWhenUsed="0" w:defQFormat="0" w:count="376">
     <w:lsdException w:name="Normal" w:uiPriority="0" w:qFormat="1"/>
     <w:lsdException w:name="heading 1" w:uiPriority="9" w:qFormat="1"/>
     <w:lsdException w:name="heading 2" w:semiHidden="1" w:uiPriority="9" w:unhideWhenUsed="1" w:qFormat="1"/>
@@ -867,7 +832,6 @@
     <w:lsdException w:name="HTML Sample" w:semiHidden="1" w:unhideWhenUsed="1"/>
     <w:lsdException w:name="HTML Typewriter" w:semiHidden="1" w:unhideWhenUsed="1"/>
     <w:lsdException w:name="HTML Variable" w:semiHidden="1" w:unhideWhenUsed="1"/>
-    <w:lsdException w:name="Normal Table" w:semiHidden="1" w:unhideWhenUsed="1"/>
     <w:lsdException w:name="annotation subject" w:semiHidden="1" w:unhideWhenUsed="1"/>
     <w:lsdException w:name="No List" w:semiHidden="1" w:unhideWhenUsed="1"/>
     <w:lsdException w:name="Outline List 1" w:semiHidden="1" w:unhideWhenUsed="1"/>
@@ -914,10 +878,8 @@
     <w:lsdException w:name="Table Subtle 2" w:semiHidden="1" w:unhideWhenUsed="1"/>
     <w:lsdException w:name="Table Web 1" w:semiHidden="1" w:unhideWhenUsed="1"/>
     <w:lsdException w:name="Table Web 2" w:semiHidden="1" w:unhideWhenUsed="1"/>
-    <w:lsdException w:name="Table Web 3" w:semiHidden="1" w:unhideWhenUsed="1"/>
     <w:lsdException w:name="Balloon Text" w:semiHidden="1" w:unhideWhenUsed="1"/>
     <w:lsdException w:name="Table Grid" w:uiPriority="39"/>
-    <w:lsdException w:name="Table Theme" w:semiHidden="1" w:unhideWhenUsed="1"/>
     <w:lsdException w:name="Placeholder Text" w:semiHidden="1"/>
     <w:lsdException w:name="No Spacing" w:uiPriority="1" w:qFormat="1"/>
     <w:lsdException w:name="Light Shading" w:uiPriority="60"/>
@@ -1137,6 +1099,7 @@
     <w:lsdException w:name="Smart Hyperlink" w:semiHidden="1" w:unhideWhenUsed="1"/>
     <w:lsdException w:name="Hashtag" w:semiHidden="1" w:unhideWhenUsed="1"/>
     <w:lsdException w:name="Unresolved Mention" w:semiHidden="1" w:unhideWhenUsed="1"/>
+    <w:lsdException w:name="Smart Link" w:semiHidden="1" w:unhideWhenUsed="1"/>
   </w:latentStyles>
   <w:style w:type="paragraph" w:default="1" w:styleId="Normal">
     <w:name w:val="Normal"/>

</xml_diff>

<commit_message>
Use a full row retrieval method
</commit_message>
<xml_diff>
--- a/docassemble/Pets/data/templates/pets.docx
+++ b/docassemble/Pets/data/templates/pets.docx
@@ -1,6 +1,6 @@
 
 <file path=word/document.xml><?xml version="1.0" encoding="utf-8"?>
-<w:document xmlns:wpc="http://schemas.microsoft.com/office/word/2010/wordprocessingCanvas" xmlns:cx="http://schemas.microsoft.com/office/drawing/2014/chartex" xmlns:cx1="http://schemas.microsoft.com/office/drawing/2015/9/8/chartex" xmlns:cx2="http://schemas.microsoft.com/office/drawing/2015/10/21/chartex" xmlns:cx3="http://schemas.microsoft.com/office/drawing/2016/5/9/chartex" xmlns:cx4="http://schemas.microsoft.com/office/drawing/2016/5/10/chartex" xmlns:cx5="http://schemas.microsoft.com/office/drawing/2016/5/11/chartex" xmlns:cx6="http://schemas.microsoft.com/office/drawing/2016/5/12/chartex" xmlns:cx7="http://schemas.microsoft.com/office/drawing/2016/5/13/chartex" xmlns:cx8="http://schemas.microsoft.com/office/drawing/2016/5/14/chartex" xmlns:mc="http://schemas.openxmlformats.org/markup-compatibility/2006" xmlns:aink="http://schemas.microsoft.com/office/drawing/2016/ink" xmlns:am3d="http://schemas.microsoft.com/office/drawing/2017/model3d" xmlns:o="urn:schemas-microsoft-com:office:office" xmlns:oel="http://schemas.microsoft.com/office/2019/extlst" xmlns:r="http://schemas.openxmlformats.org/officeDocument/2006/relationships" xmlns:m="http://schemas.openxmlformats.org/officeDocument/2006/math" xmlns:v="urn:schemas-microsoft-com:vml" xmlns:wp14="http://schemas.microsoft.com/office/word/2010/wordprocessingDrawing" xmlns:wp="http://schemas.openxmlformats.org/drawingml/2006/wordprocessingDrawing" xmlns:w10="urn:schemas-microsoft-com:office:word" xmlns:w="http://schemas.openxmlformats.org/wordprocessingml/2006/main" xmlns:w14="http://schemas.microsoft.com/office/word/2010/wordml" xmlns:w15="http://schemas.microsoft.com/office/word/2012/wordml" xmlns:w16cex="http://schemas.microsoft.com/office/word/2018/wordml/cex" xmlns:w16cid="http://schemas.microsoft.com/office/word/2016/wordml/cid" xmlns:w16="http://schemas.microsoft.com/office/word/2018/wordml" xmlns:w16sdtdh="http://schemas.microsoft.com/office/word/2020/wordml/sdtdatahash" xmlns:w16se="http://schemas.microsoft.com/office/word/2015/wordml/symex" xmlns:wpg="http://schemas.microsoft.com/office/word/2010/wordprocessingGroup" xmlns:wpi="http://schemas.microsoft.com/office/word/2010/wordprocessingInk" xmlns:wne="http://schemas.microsoft.com/office/word/2006/wordml" xmlns:wps="http://schemas.microsoft.com/office/word/2010/wordprocessingShape" mc:Ignorable="w14 w15 w16se w16cid w16 w16cex w16sdtdh wp14">
+<w:document xmlns:wpc="http://schemas.microsoft.com/office/word/2010/wordprocessingCanvas" xmlns:cx="http://schemas.microsoft.com/office/drawing/2014/chartex" xmlns:cx1="http://schemas.microsoft.com/office/drawing/2015/9/8/chartex" xmlns:cx2="http://schemas.microsoft.com/office/drawing/2015/10/21/chartex" xmlns:cx3="http://schemas.microsoft.com/office/drawing/2016/5/9/chartex" xmlns:cx4="http://schemas.microsoft.com/office/drawing/2016/5/10/chartex" xmlns:cx5="http://schemas.microsoft.com/office/drawing/2016/5/11/chartex" xmlns:cx6="http://schemas.microsoft.com/office/drawing/2016/5/12/chartex" xmlns:cx7="http://schemas.microsoft.com/office/drawing/2016/5/13/chartex" xmlns:cx8="http://schemas.microsoft.com/office/drawing/2016/5/14/chartex" xmlns:mc="http://schemas.openxmlformats.org/markup-compatibility/2006" xmlns:aink="http://schemas.microsoft.com/office/drawing/2016/ink" xmlns:am3d="http://schemas.microsoft.com/office/drawing/2017/model3d" xmlns:o="urn:schemas-microsoft-com:office:office" xmlns:r="http://schemas.openxmlformats.org/officeDocument/2006/relationships" xmlns:m="http://schemas.openxmlformats.org/officeDocument/2006/math" xmlns:v="urn:schemas-microsoft-com:vml" xmlns:wp14="http://schemas.microsoft.com/office/word/2010/wordprocessingDrawing" xmlns:wp="http://schemas.openxmlformats.org/drawingml/2006/wordprocessingDrawing" xmlns:w10="urn:schemas-microsoft-com:office:word" xmlns:w="http://schemas.openxmlformats.org/wordprocessingml/2006/main" xmlns:w14="http://schemas.microsoft.com/office/word/2010/wordml" xmlns:w15="http://schemas.microsoft.com/office/word/2012/wordml" xmlns:w16cid="http://schemas.microsoft.com/office/word/2016/wordml/cid" xmlns:w16se="http://schemas.microsoft.com/office/word/2015/wordml/symex" xmlns:wpg="http://schemas.microsoft.com/office/word/2010/wordprocessingGroup" xmlns:wpi="http://schemas.microsoft.com/office/word/2010/wordprocessingInk" xmlns:wne="http://schemas.microsoft.com/office/word/2006/wordml" xmlns:wps="http://schemas.microsoft.com/office/word/2010/wordprocessingShape" mc:Ignorable="w14 w15 w16se w16cid wp14">
   <w:body>
     <w:p>
       <w:pPr>
@@ -58,7 +58,11 @@
         </w:rPr>
       </w:pPr>
       <w:r>
-        <w:t>The pet is a {{</w:t>
+        <w:t xml:space="preserve">The pet is a </w:t>
+      </w:r>
+      <w:proofErr w:type="gramStart"/>
+      <w:r>
+        <w:t>{{</w:t>
       </w:r>
       <w:r>
         <w:rPr>
@@ -70,6 +74,7 @@
       <w:r>
         <w:t>pet</w:t>
       </w:r>
+      <w:proofErr w:type="gramEnd"/>
       <w:r>
         <w:t>[</w:t>
       </w:r>
@@ -89,11 +94,16 @@
         <w:t xml:space="preserve"> </w:t>
       </w:r>
       <w:r>
-        <w:t xml:space="preserve">}}. {{ </w:t>
+        <w:t xml:space="preserve">}}. </w:t>
+      </w:r>
+      <w:proofErr w:type="gramStart"/>
+      <w:r>
+        <w:t xml:space="preserve">{{ </w:t>
       </w:r>
       <w:r>
         <w:t>p</w:t>
       </w:r>
+      <w:proofErr w:type="gramEnd"/>
       <w:r>
         <w:t xml:space="preserve"> }} is a {{ </w:t>
       </w:r>
@@ -104,11 +114,16 @@
         <w:t>[p]</w:t>
       </w:r>
       <w:r>
-        <w:t xml:space="preserve">.breed }}. {{ </w:t>
+        <w:t xml:space="preserve">.breed }}. </w:t>
+      </w:r>
+      <w:proofErr w:type="gramStart"/>
+      <w:r>
+        <w:t xml:space="preserve">{{ </w:t>
       </w:r>
       <w:r>
         <w:t>p</w:t>
       </w:r>
+      <w:proofErr w:type="gramEnd"/>
       <w:r>
         <w:t xml:space="preserve"> </w:t>
       </w:r>
@@ -134,7 +149,7 @@
         <w:t xml:space="preserve"> for </w:t>
       </w:r>
       <w:r>
-        <w:t>blurb</w:t>
+        <w:t>row</w:t>
       </w:r>
       <w:r>
         <w:t xml:space="preserve"> in </w:t>
@@ -143,10 +158,35 @@
         <w:t>pet</w:t>
       </w:r>
       <w:r>
-        <w:t>[p].</w:t>
-      </w:r>
-      <w:r>
-        <w:t xml:space="preserve">blurbs </w:t>
+        <w:t>[p</w:t>
+      </w:r>
+      <w:proofErr w:type="gramStart"/>
+      <w:r>
+        <w:t>]</w:t>
+      </w:r>
+      <w:r>
+        <w:t>.</w:t>
+      </w:r>
+      <w:proofErr w:type="spellStart"/>
+      <w:r>
+        <w:t>selected</w:t>
+      </w:r>
+      <w:proofErr w:type="gramEnd"/>
+      <w:r>
+        <w:t>_labels_df</w:t>
+      </w:r>
+      <w:r>
+        <w:t>.</w:t>
+      </w:r>
+      <w:r>
+        <w:t>iterrows</w:t>
+      </w:r>
+      <w:proofErr w:type="spellEnd"/>
+      <w:r>
+        <w:t>()</w:t>
+      </w:r>
+      <w:r>
+        <w:t xml:space="preserve"> </w:t>
       </w:r>
       <w:r>
         <w:t>%}</w:t>
@@ -164,7 +204,21 @@
         <w:t xml:space="preserve">{{ </w:t>
       </w:r>
       <w:r>
-        <w:t>blurb</w:t>
+        <w:t>row</w:t>
+      </w:r>
+      <w:r>
+        <w:t>[1]</w:t>
+      </w:r>
+      <w:bookmarkStart w:id="0" w:name="_GoBack"/>
+      <w:bookmarkEnd w:id="0"/>
+      <w:r>
+        <w:t>["</w:t>
+      </w:r>
+      <w:r>
+        <w:t>B</w:t>
+      </w:r>
+      <w:r>
+        <w:t>lurb"]</w:t>
       </w:r>
       <w:r>
         <w:t xml:space="preserve"> </w:t>
@@ -248,7 +302,7 @@
 </file>
 
 <file path=word/numbering.xml><?xml version="1.0" encoding="utf-8"?>
-<w:numbering xmlns:wpc="http://schemas.microsoft.com/office/word/2010/wordprocessingCanvas" xmlns:cx="http://schemas.microsoft.com/office/drawing/2014/chartex" xmlns:cx1="http://schemas.microsoft.com/office/drawing/2015/9/8/chartex" xmlns:cx2="http://schemas.microsoft.com/office/drawing/2015/10/21/chartex" xmlns:cx3="http://schemas.microsoft.com/office/drawing/2016/5/9/chartex" xmlns:cx4="http://schemas.microsoft.com/office/drawing/2016/5/10/chartex" xmlns:cx5="http://schemas.microsoft.com/office/drawing/2016/5/11/chartex" xmlns:cx6="http://schemas.microsoft.com/office/drawing/2016/5/12/chartex" xmlns:cx7="http://schemas.microsoft.com/office/drawing/2016/5/13/chartex" xmlns:cx8="http://schemas.microsoft.com/office/drawing/2016/5/14/chartex" xmlns:mc="http://schemas.openxmlformats.org/markup-compatibility/2006" xmlns:aink="http://schemas.microsoft.com/office/drawing/2016/ink" xmlns:am3d="http://schemas.microsoft.com/office/drawing/2017/model3d" xmlns:o="urn:schemas-microsoft-com:office:office" xmlns:oel="http://schemas.microsoft.com/office/2019/extlst" xmlns:r="http://schemas.openxmlformats.org/officeDocument/2006/relationships" xmlns:m="http://schemas.openxmlformats.org/officeDocument/2006/math" xmlns:v="urn:schemas-microsoft-com:vml" xmlns:wp14="http://schemas.microsoft.com/office/word/2010/wordprocessingDrawing" xmlns:wp="http://schemas.openxmlformats.org/drawingml/2006/wordprocessingDrawing" xmlns:w10="urn:schemas-microsoft-com:office:word" xmlns:w="http://schemas.openxmlformats.org/wordprocessingml/2006/main" xmlns:w14="http://schemas.microsoft.com/office/word/2010/wordml" xmlns:w15="http://schemas.microsoft.com/office/word/2012/wordml" xmlns:w16cex="http://schemas.microsoft.com/office/word/2018/wordml/cex" xmlns:w16cid="http://schemas.microsoft.com/office/word/2016/wordml/cid" xmlns:w16="http://schemas.microsoft.com/office/word/2018/wordml" xmlns:w16sdtdh="http://schemas.microsoft.com/office/word/2020/wordml/sdtdatahash" xmlns:w16se="http://schemas.microsoft.com/office/word/2015/wordml/symex" xmlns:wpg="http://schemas.microsoft.com/office/word/2010/wordprocessingGroup" xmlns:wpi="http://schemas.microsoft.com/office/word/2010/wordprocessingInk" xmlns:wne="http://schemas.microsoft.com/office/word/2006/wordml" xmlns:wps="http://schemas.microsoft.com/office/word/2010/wordprocessingShape" mc:Ignorable="w14 w15 w16se w16cid w16 w16cex w16sdtdh wp14">
+<w:numbering xmlns:wpc="http://schemas.microsoft.com/office/word/2010/wordprocessingCanvas" xmlns:cx="http://schemas.microsoft.com/office/drawing/2014/chartex" xmlns:cx1="http://schemas.microsoft.com/office/drawing/2015/9/8/chartex" xmlns:cx2="http://schemas.microsoft.com/office/drawing/2015/10/21/chartex" xmlns:cx3="http://schemas.microsoft.com/office/drawing/2016/5/9/chartex" xmlns:cx4="http://schemas.microsoft.com/office/drawing/2016/5/10/chartex" xmlns:cx5="http://schemas.microsoft.com/office/drawing/2016/5/11/chartex" xmlns:cx6="http://schemas.microsoft.com/office/drawing/2016/5/12/chartex" xmlns:cx7="http://schemas.microsoft.com/office/drawing/2016/5/13/chartex" xmlns:cx8="http://schemas.microsoft.com/office/drawing/2016/5/14/chartex" xmlns:mc="http://schemas.openxmlformats.org/markup-compatibility/2006" xmlns:aink="http://schemas.microsoft.com/office/drawing/2016/ink" xmlns:am3d="http://schemas.microsoft.com/office/drawing/2017/model3d" xmlns:o="urn:schemas-microsoft-com:office:office" xmlns:r="http://schemas.openxmlformats.org/officeDocument/2006/relationships" xmlns:m="http://schemas.openxmlformats.org/officeDocument/2006/math" xmlns:v="urn:schemas-microsoft-com:vml" xmlns:wp14="http://schemas.microsoft.com/office/word/2010/wordprocessingDrawing" xmlns:wp="http://schemas.openxmlformats.org/drawingml/2006/wordprocessingDrawing" xmlns:w10="urn:schemas-microsoft-com:office:word" xmlns:w="http://schemas.openxmlformats.org/wordprocessingml/2006/main" xmlns:w14="http://schemas.microsoft.com/office/word/2010/wordml" xmlns:w15="http://schemas.microsoft.com/office/word/2012/wordml" xmlns:w16cid="http://schemas.microsoft.com/office/word/2016/wordml/cid" xmlns:w16se="http://schemas.microsoft.com/office/word/2015/wordml/symex" xmlns:wpg="http://schemas.microsoft.com/office/word/2010/wordprocessingGroup" xmlns:wpi="http://schemas.microsoft.com/office/word/2010/wordprocessingInk" xmlns:wne="http://schemas.microsoft.com/office/word/2006/wordml" xmlns:wps="http://schemas.microsoft.com/office/word/2010/wordprocessingShape" mc:Ignorable="w14 w15 w16se w16cid wp14">
   <w:abstractNum w:abstractNumId="0" w15:restartNumberingAfterBreak="0">
     <w:nsid w:val="345314AD"/>
     <w:multiLevelType w:val="hybridMultilevel"/>
@@ -695,26 +749,26 @@
       </w:pPr>
     </w:lvl>
   </w:abstractNum>
-  <w:num w:numId="1" w16cid:durableId="780076897">
+  <w:num w:numId="1">
     <w:abstractNumId w:val="0"/>
   </w:num>
-  <w:num w:numId="2" w16cid:durableId="711543559">
+  <w:num w:numId="2">
     <w:abstractNumId w:val="1"/>
   </w:num>
-  <w:num w:numId="3" w16cid:durableId="1422989548">
+  <w:num w:numId="3">
     <w:abstractNumId w:val="4"/>
   </w:num>
-  <w:num w:numId="4" w16cid:durableId="389379432">
+  <w:num w:numId="4">
     <w:abstractNumId w:val="2"/>
   </w:num>
-  <w:num w:numId="5" w16cid:durableId="24671280">
+  <w:num w:numId="5">
     <w:abstractNumId w:val="3"/>
   </w:num>
 </w:numbering>
 </file>
 
 <file path=word/styles.xml><?xml version="1.0" encoding="utf-8"?>
-<w:styles xmlns:mc="http://schemas.openxmlformats.org/markup-compatibility/2006" xmlns:r="http://schemas.openxmlformats.org/officeDocument/2006/relationships" xmlns:w="http://schemas.openxmlformats.org/wordprocessingml/2006/main" xmlns:w14="http://schemas.microsoft.com/office/word/2010/wordml" xmlns:w15="http://schemas.microsoft.com/office/word/2012/wordml" xmlns:w16cex="http://schemas.microsoft.com/office/word/2018/wordml/cex" xmlns:w16cid="http://schemas.microsoft.com/office/word/2016/wordml/cid" xmlns:w16="http://schemas.microsoft.com/office/word/2018/wordml" xmlns:w16sdtdh="http://schemas.microsoft.com/office/word/2020/wordml/sdtdatahash" xmlns:w16se="http://schemas.microsoft.com/office/word/2015/wordml/symex" mc:Ignorable="w14 w15 w16se w16cid w16 w16cex w16sdtdh">
+<w:styles xmlns:mc="http://schemas.openxmlformats.org/markup-compatibility/2006" xmlns:r="http://schemas.openxmlformats.org/officeDocument/2006/relationships" xmlns:w="http://schemas.openxmlformats.org/wordprocessingml/2006/main" xmlns:w14="http://schemas.microsoft.com/office/word/2010/wordml" xmlns:w15="http://schemas.microsoft.com/office/word/2012/wordml" xmlns:w16cid="http://schemas.microsoft.com/office/word/2016/wordml/cid" xmlns:w16se="http://schemas.microsoft.com/office/word/2015/wordml/symex" mc:Ignorable="w14 w15 w16se w16cid">
   <w:docDefaults>
     <w:rPrDefault>
       <w:rPr>
@@ -726,7 +780,7 @@
     </w:rPrDefault>
     <w:pPrDefault/>
   </w:docDefaults>
-  <w:latentStyles w:defLockedState="0" w:defUIPriority="99" w:defSemiHidden="0" w:defUnhideWhenUsed="0" w:defQFormat="0" w:count="376">
+  <w:latentStyles w:defLockedState="0" w:defUIPriority="99" w:defSemiHidden="0" w:defUnhideWhenUsed="0" w:defQFormat="0" w:count="375">
     <w:lsdException w:name="Normal" w:uiPriority="0" w:qFormat="1"/>
     <w:lsdException w:name="heading 1" w:uiPriority="9" w:qFormat="1"/>
     <w:lsdException w:name="heading 2" w:semiHidden="1" w:uiPriority="9" w:unhideWhenUsed="1" w:qFormat="1"/>
@@ -832,6 +886,7 @@
     <w:lsdException w:name="HTML Sample" w:semiHidden="1" w:unhideWhenUsed="1"/>
     <w:lsdException w:name="HTML Typewriter" w:semiHidden="1" w:unhideWhenUsed="1"/>
     <w:lsdException w:name="HTML Variable" w:semiHidden="1" w:unhideWhenUsed="1"/>
+    <w:lsdException w:name="Normal Table" w:semiHidden="1" w:unhideWhenUsed="1"/>
     <w:lsdException w:name="annotation subject" w:semiHidden="1" w:unhideWhenUsed="1"/>
     <w:lsdException w:name="No List" w:semiHidden="1" w:unhideWhenUsed="1"/>
     <w:lsdException w:name="Outline List 1" w:semiHidden="1" w:unhideWhenUsed="1"/>
@@ -878,8 +933,10 @@
     <w:lsdException w:name="Table Subtle 2" w:semiHidden="1" w:unhideWhenUsed="1"/>
     <w:lsdException w:name="Table Web 1" w:semiHidden="1" w:unhideWhenUsed="1"/>
     <w:lsdException w:name="Table Web 2" w:semiHidden="1" w:unhideWhenUsed="1"/>
+    <w:lsdException w:name="Table Web 3" w:semiHidden="1" w:unhideWhenUsed="1"/>
     <w:lsdException w:name="Balloon Text" w:semiHidden="1" w:unhideWhenUsed="1"/>
     <w:lsdException w:name="Table Grid" w:uiPriority="39"/>
+    <w:lsdException w:name="Table Theme" w:semiHidden="1" w:unhideWhenUsed="1"/>
     <w:lsdException w:name="Placeholder Text" w:semiHidden="1"/>
     <w:lsdException w:name="No Spacing" w:uiPriority="1" w:qFormat="1"/>
     <w:lsdException w:name="Light Shading" w:uiPriority="60"/>
@@ -1099,7 +1156,6 @@
     <w:lsdException w:name="Smart Hyperlink" w:semiHidden="1" w:unhideWhenUsed="1"/>
     <w:lsdException w:name="Hashtag" w:semiHidden="1" w:unhideWhenUsed="1"/>
     <w:lsdException w:name="Unresolved Mention" w:semiHidden="1" w:unhideWhenUsed="1"/>
-    <w:lsdException w:name="Smart Link" w:semiHidden="1" w:unhideWhenUsed="1"/>
   </w:latentStyles>
   <w:style w:type="paragraph" w:default="1" w:styleId="Normal">
     <w:name w:val="Normal"/>

</xml_diff>